<commit_message>
Add class graph of util
</commit_message>
<xml_diff>
--- a/Project Structure v2.docx
+++ b/Project Structure v2.docx
@@ -48,15 +48,7 @@
         <w:t>进行映射；构建</w:t>
       </w:r>
       <w:r>
-        <w:t xml:space="preserve">&lt;hid, </w:t>
-      </w:r>
-      <w:proofErr w:type="spellStart"/>
-      <w:r>
-        <w:t>uid</w:t>
-      </w:r>
-      <w:proofErr w:type="spellEnd"/>
-      <w:r>
-        <w:t>, rating&gt;</w:t>
+        <w:t>&lt;hid, uid, rating&gt;</w:t>
       </w:r>
       <w:r>
         <w:t>三元组；填补三元组形成方阵；利用</w:t>
@@ -135,11 +127,9 @@
           <w:numId w:val="3"/>
         </w:numPr>
       </w:pPr>
-      <w:proofErr w:type="spellStart"/>
       <w:r>
         <w:t>clusteringResult</w:t>
       </w:r>
-      <w:proofErr w:type="spellEnd"/>
       <w:r>
         <w:t>: clusteringResult.txt</w:t>
       </w:r>
@@ -152,11 +142,9 @@
           <w:numId w:val="3"/>
         </w:numPr>
       </w:pPr>
-      <w:proofErr w:type="spellStart"/>
       <w:r>
         <w:t>userReflectionTable</w:t>
       </w:r>
-      <w:proofErr w:type="spellEnd"/>
     </w:p>
     <w:p>
       <w:pPr>
@@ -174,13 +162,8 @@
       <w:pPr>
         <w:ind w:firstLine="420"/>
       </w:pPr>
-      <w:proofErr w:type="gramStart"/>
-      <w:r>
-        <w:t>类说明</w:t>
-      </w:r>
-      <w:proofErr w:type="gramEnd"/>
-      <w:r>
-        <w:t>如下：</w:t>
+      <w:r>
+        <w:t>类说明如下：</w:t>
       </w:r>
     </w:p>
     <w:p>
@@ -219,15 +202,7 @@
         <w:t>的信息，构建</w:t>
       </w:r>
       <w:r>
-        <w:t xml:space="preserve">&lt;hid, </w:t>
-      </w:r>
-      <w:proofErr w:type="spellStart"/>
-      <w:r>
-        <w:t>uid</w:t>
-      </w:r>
-      <w:proofErr w:type="spellEnd"/>
-      <w:r>
-        <w:t>, rating &gt;</w:t>
+        <w:t>&lt;hid, uid, rating &gt;</w:t>
       </w:r>
       <w:r>
         <w:t>三元组，即</w:t>
@@ -259,11 +234,9 @@
       <w:r>
         <w:t>从</w:t>
       </w:r>
-      <w:proofErr w:type="spellStart"/>
       <w:r>
         <w:t>HotelUserInfo</w:t>
       </w:r>
-      <w:proofErr w:type="spellEnd"/>
       <w:r>
         <w:t>中将数据读入内存</w:t>
       </w:r>
@@ -297,19 +270,9 @@
       <w:r>
         <w:t>提取</w:t>
       </w:r>
-      <w:proofErr w:type="spellStart"/>
-      <w:r>
-        <w:t>UserID</w:t>
-      </w:r>
-      <w:proofErr w:type="spellEnd"/>
-      <w:r>
-        <w:t xml:space="preserve">, </w:t>
-      </w:r>
-      <w:proofErr w:type="spellStart"/>
-      <w:r>
-        <w:t>HotelID</w:t>
-      </w:r>
-      <w:proofErr w:type="spellEnd"/>
+      <w:r>
+        <w:t>UserID, HotelID</w:t>
+      </w:r>
       <w:r>
         <w:t>和</w:t>
       </w:r>
@@ -331,11 +294,9 @@
       <w:r>
         <w:t>输入：</w:t>
       </w:r>
-      <w:proofErr w:type="spellStart"/>
       <w:r>
         <w:t>HotelUserInfo</w:t>
       </w:r>
-      <w:proofErr w:type="spellEnd"/>
     </w:p>
     <w:p>
       <w:pPr>
@@ -583,19 +544,15 @@
       <w:r>
         <w:t>映射，形成</w:t>
       </w:r>
-      <w:proofErr w:type="spellStart"/>
       <w:r>
         <w:t>ParsedMatrix</w:t>
       </w:r>
-      <w:proofErr w:type="spellEnd"/>
       <w:r>
         <w:t>，再补全矩阵形成</w:t>
       </w:r>
-      <w:proofErr w:type="spellStart"/>
       <w:r>
         <w:t>SquareMatrix</w:t>
       </w:r>
-      <w:proofErr w:type="spellEnd"/>
     </w:p>
     <w:p>
       <w:pPr>
@@ -620,11 +577,9 @@
       <w:r>
         <w:t>将</w:t>
       </w:r>
-      <w:proofErr w:type="spellStart"/>
       <w:r>
         <w:t>OriginalMatrix</w:t>
       </w:r>
-      <w:proofErr w:type="spellEnd"/>
       <w:r>
         <w:t>读入内存</w:t>
       </w:r>
@@ -640,11 +595,9 @@
       <w:r>
         <w:t>利用</w:t>
       </w:r>
-      <w:proofErr w:type="spellStart"/>
       <w:r>
         <w:t>HashMap</w:t>
       </w:r>
-      <w:proofErr w:type="spellEnd"/>
       <w:r>
         <w:t>生成</w:t>
       </w:r>
@@ -660,35 +613,27 @@
       <w:r>
         <w:t>的映射表</w:t>
       </w:r>
-      <w:proofErr w:type="spellStart"/>
       <w:r>
         <w:t>userReflectionTable</w:t>
       </w:r>
-      <w:proofErr w:type="spellEnd"/>
       <w:r>
         <w:t>和</w:t>
       </w:r>
-      <w:proofErr w:type="spellStart"/>
       <w:r>
         <w:t>hotelReflectionTable</w:t>
       </w:r>
-      <w:proofErr w:type="spellEnd"/>
       <w:r>
         <w:t>，并对</w:t>
       </w:r>
-      <w:proofErr w:type="spellStart"/>
       <w:r>
         <w:t>OriginalMatrix</w:t>
       </w:r>
-      <w:proofErr w:type="spellEnd"/>
       <w:r>
         <w:t>进行映射替换，生成</w:t>
       </w:r>
-      <w:proofErr w:type="spellStart"/>
       <w:r>
         <w:t>ParsedMatrix</w:t>
       </w:r>
-      <w:proofErr w:type="spellEnd"/>
     </w:p>
     <w:p>
       <w:pPr>
@@ -706,38 +651,16 @@
       <w:pPr>
         <w:ind w:left="1418" w:firstLine="0"/>
       </w:pPr>
-      <w:proofErr w:type="spellStart"/>
-      <w:proofErr w:type="gramStart"/>
-      <w:r>
-        <w:t>newHid</w:t>
-      </w:r>
-      <w:proofErr w:type="spellEnd"/>
-      <w:proofErr w:type="gramEnd"/>
-      <w:r>
-        <w:t xml:space="preserve"> = </w:t>
-      </w:r>
-      <w:proofErr w:type="spellStart"/>
-      <w:r>
-        <w:t>uid</w:t>
-      </w:r>
-      <w:proofErr w:type="spellEnd"/>
-      <w:r>
-        <w:t xml:space="preserve"> + # of hotels </w:t>
+      <w:r>
+        <w:t xml:space="preserve">newHid = uid + # of hotels </w:t>
       </w:r>
     </w:p>
     <w:p>
       <w:pPr>
         <w:ind w:left="1418" w:firstLine="0"/>
       </w:pPr>
-      <w:proofErr w:type="spellStart"/>
-      <w:proofErr w:type="gramStart"/>
-      <w:r>
-        <w:t>newUid</w:t>
-      </w:r>
-      <w:proofErr w:type="spellEnd"/>
-      <w:proofErr w:type="gramEnd"/>
-      <w:r>
-        <w:t xml:space="preserve"> = hid + # of users</w:t>
+      <w:r>
+        <w:t>newUid = hid + # of users</w:t>
       </w:r>
     </w:p>
     <w:p>
@@ -754,11 +677,9 @@
       <w:r>
         <w:t>将生成的邻接矩阵写入</w:t>
       </w:r>
-      <w:proofErr w:type="spellStart"/>
       <w:r>
         <w:t>SquareMatrix</w:t>
       </w:r>
-      <w:proofErr w:type="spellEnd"/>
     </w:p>
     <w:p>
       <w:pPr>
@@ -1190,18 +1111,8 @@
                 <w:color w:val="A9B7C6"/>
                 <w:sz w:val="21"/>
               </w:rPr>
-              <w:t xml:space="preserve">28664 </w:t>
-            </w:r>
-            <w:proofErr w:type="spellStart"/>
-            <w:r>
-              <w:rPr>
-                <w:rFonts w:ascii="Source Code Pro" w:hAnsi="Source Code Pro"/>
-                <w:color w:val="A9B7C6"/>
-                <w:sz w:val="21"/>
-              </w:rPr>
-              <w:t>janisbanis</w:t>
-            </w:r>
-            <w:proofErr w:type="spellEnd"/>
+              <w:t>28664 janisbanis</w:t>
+            </w:r>
           </w:p>
           <w:p>
             <w:pPr>
@@ -1216,18 +1127,8 @@
                 <w:color w:val="A9B7C6"/>
                 <w:sz w:val="21"/>
               </w:rPr>
-              <w:t xml:space="preserve">10902 </w:t>
-            </w:r>
-            <w:proofErr w:type="spellStart"/>
-            <w:r>
-              <w:rPr>
-                <w:rFonts w:ascii="Source Code Pro" w:hAnsi="Source Code Pro"/>
-                <w:color w:val="A9B7C6"/>
-                <w:sz w:val="21"/>
-              </w:rPr>
-              <w:t>gasLosAngeles</w:t>
-            </w:r>
-            <w:proofErr w:type="spellEnd"/>
+              <w:t>10902 gasLosAngeles</w:t>
+            </w:r>
           </w:p>
           <w:p>
             <w:pPr>
@@ -1242,18 +1143,8 @@
                 <w:color w:val="A9B7C6"/>
                 <w:sz w:val="21"/>
               </w:rPr>
-              <w:t xml:space="preserve">3323 </w:t>
-            </w:r>
-            <w:proofErr w:type="spellStart"/>
-            <w:r>
-              <w:rPr>
-                <w:rFonts w:ascii="Source Code Pro" w:hAnsi="Source Code Pro"/>
-                <w:color w:val="A9B7C6"/>
-                <w:sz w:val="21"/>
-              </w:rPr>
-              <w:t>Bridgetpianos</w:t>
-            </w:r>
-            <w:proofErr w:type="spellEnd"/>
+              <w:t>3323 Bridgetpianos</w:t>
+            </w:r>
           </w:p>
           <w:p>
             <w:pPr>
@@ -1284,18 +1175,8 @@
                 <w:color w:val="A9B7C6"/>
                 <w:sz w:val="21"/>
               </w:rPr>
-              <w:t xml:space="preserve">36717 </w:t>
-            </w:r>
-            <w:proofErr w:type="spellStart"/>
-            <w:r>
-              <w:rPr>
-                <w:rFonts w:ascii="Source Code Pro" w:hAnsi="Source Code Pro"/>
-                <w:color w:val="A9B7C6"/>
-                <w:sz w:val="21"/>
-              </w:rPr>
-              <w:t>BigPod</w:t>
-            </w:r>
-            <w:proofErr w:type="spellEnd"/>
+              <w:t>36717 BigPod</w:t>
+            </w:r>
           </w:p>
           <w:p>
             <w:pPr>
@@ -1310,18 +1191,8 @@
                 <w:color w:val="A9B7C6"/>
                 <w:sz w:val="21"/>
               </w:rPr>
-              <w:t xml:space="preserve">37627 </w:t>
-            </w:r>
-            <w:proofErr w:type="spellStart"/>
-            <w:r>
-              <w:rPr>
-                <w:rFonts w:ascii="Source Code Pro" w:hAnsi="Source Code Pro"/>
-                <w:color w:val="A9B7C6"/>
-                <w:sz w:val="21"/>
-              </w:rPr>
-              <w:t>roomfinder</w:t>
-            </w:r>
-            <w:proofErr w:type="spellEnd"/>
+              <w:t>37627 roomfinder</w:t>
+            </w:r>
           </w:p>
           <w:p>
             <w:pPr>
@@ -1345,18 +1216,8 @@
                 <w:sz w:val="21"/>
               </w:rPr>
               <w:br/>
-              <w:t xml:space="preserve">28638 </w:t>
-            </w:r>
-            <w:proofErr w:type="spellStart"/>
-            <w:r>
-              <w:rPr>
-                <w:rFonts w:ascii="Source Code Pro" w:hAnsi="Source Code Pro"/>
-                <w:color w:val="A9B7C6"/>
-                <w:sz w:val="21"/>
-              </w:rPr>
-              <w:t>MaryStarbucks</w:t>
-            </w:r>
-            <w:proofErr w:type="spellEnd"/>
+              <w:t>28638 MaryStarbucks</w:t>
+            </w:r>
           </w:p>
         </w:tc>
       </w:tr>
@@ -1621,11 +1482,9 @@
       <w:r>
         <w:t>上传</w:t>
       </w:r>
-      <w:proofErr w:type="spellStart"/>
       <w:r>
         <w:t>squareMatrix</w:t>
       </w:r>
-      <w:proofErr w:type="spellEnd"/>
       <w:r>
         <w:t>到</w:t>
       </w:r>
@@ -1677,7 +1536,6 @@
               <w:ind w:firstLine="0"/>
               <w:jc w:val="left"/>
             </w:pPr>
-            <w:proofErr w:type="spellStart"/>
             <w:r>
               <w:rPr>
                 <w:rFonts w:ascii="Source Code Pro" w:hAnsi="Source Code Pro"/>
@@ -1685,135 +1543,8 @@
                 <w:sz w:val="21"/>
               </w:rPr>
               <w:lastRenderedPageBreak/>
-              <w:t>hadoop</w:t>
-            </w:r>
-            <w:proofErr w:type="spellEnd"/>
-            <w:r>
-              <w:rPr>
-                <w:rFonts w:ascii="Source Code Pro" w:hAnsi="Source Code Pro"/>
-                <w:color w:val="A9B7C6"/>
-                <w:sz w:val="21"/>
-              </w:rPr>
-              <w:t xml:space="preserve"> fs -put /home/</w:t>
-            </w:r>
-            <w:proofErr w:type="spellStart"/>
-            <w:r>
-              <w:rPr>
-                <w:rFonts w:ascii="Source Code Pro" w:hAnsi="Source Code Pro"/>
-                <w:color w:val="A9B7C6"/>
-                <w:sz w:val="21"/>
-              </w:rPr>
-              <w:t>claire</w:t>
-            </w:r>
-            <w:proofErr w:type="spellEnd"/>
-            <w:r>
-              <w:rPr>
-                <w:rFonts w:ascii="Source Code Pro" w:hAnsi="Source Code Pro"/>
-                <w:color w:val="A9B7C6"/>
-                <w:sz w:val="21"/>
-              </w:rPr>
-              <w:t>/</w:t>
-            </w:r>
-            <w:proofErr w:type="spellStart"/>
-            <w:r>
-              <w:rPr>
-                <w:rFonts w:ascii="Source Code Pro" w:hAnsi="Source Code Pro"/>
-                <w:color w:val="A9B7C6"/>
-                <w:sz w:val="21"/>
-              </w:rPr>
-              <w:t>IdeaProjects</w:t>
-            </w:r>
-            <w:proofErr w:type="spellEnd"/>
-            <w:r>
-              <w:rPr>
-                <w:rFonts w:ascii="Source Code Pro" w:hAnsi="Source Code Pro"/>
-                <w:color w:val="A9B7C6"/>
-                <w:sz w:val="21"/>
-              </w:rPr>
-              <w:t>/</w:t>
-            </w:r>
-            <w:proofErr w:type="spellStart"/>
-            <w:r>
-              <w:rPr>
-                <w:rFonts w:ascii="Source Code Pro" w:hAnsi="Source Code Pro"/>
-                <w:color w:val="A9B7C6"/>
-                <w:sz w:val="21"/>
-              </w:rPr>
-              <w:t>GroupRec</w:t>
-            </w:r>
-            <w:proofErr w:type="spellEnd"/>
-            <w:r>
-              <w:rPr>
-                <w:rFonts w:ascii="Source Code Pro" w:hAnsi="Source Code Pro"/>
-                <w:color w:val="A9B7C6"/>
-                <w:sz w:val="21"/>
-              </w:rPr>
-              <w:t>/</w:t>
-            </w:r>
-            <w:proofErr w:type="spellStart"/>
-            <w:r>
-              <w:rPr>
-                <w:rFonts w:ascii="Source Code Pro" w:hAnsi="Source Code Pro"/>
-                <w:color w:val="A9B7C6"/>
-                <w:sz w:val="21"/>
-              </w:rPr>
-              <w:t>DataResource</w:t>
-            </w:r>
-            <w:proofErr w:type="spellEnd"/>
-            <w:r>
-              <w:rPr>
-                <w:rFonts w:ascii="Source Code Pro" w:hAnsi="Source Code Pro"/>
-                <w:color w:val="A9B7C6"/>
-                <w:sz w:val="21"/>
-              </w:rPr>
-              <w:t>/</w:t>
-            </w:r>
-            <w:proofErr w:type="spellStart"/>
-            <w:r>
-              <w:rPr>
-                <w:rFonts w:ascii="Source Code Pro" w:hAnsi="Source Code Pro"/>
-                <w:color w:val="A9B7C6"/>
-                <w:sz w:val="21"/>
-              </w:rPr>
-              <w:t>squareMatrix</w:t>
-            </w:r>
-            <w:proofErr w:type="spellEnd"/>
-            <w:r>
-              <w:rPr>
-                <w:rFonts w:ascii="Source Code Pro" w:hAnsi="Source Code Pro"/>
-                <w:color w:val="A9B7C6"/>
-                <w:sz w:val="21"/>
-              </w:rPr>
-              <w:t xml:space="preserve"> /</w:t>
-            </w:r>
-            <w:proofErr w:type="spellStart"/>
-            <w:r>
-              <w:rPr>
-                <w:rFonts w:ascii="Source Code Pro" w:hAnsi="Source Code Pro"/>
-                <w:color w:val="A9B7C6"/>
-                <w:sz w:val="21"/>
-              </w:rPr>
-              <w:t>claire</w:t>
-            </w:r>
-            <w:proofErr w:type="spellEnd"/>
-            <w:r>
-              <w:rPr>
-                <w:rFonts w:ascii="Source Code Pro" w:hAnsi="Source Code Pro"/>
-                <w:color w:val="A9B7C6"/>
-                <w:sz w:val="21"/>
-              </w:rPr>
-              <w:t>/</w:t>
-            </w:r>
-            <w:proofErr w:type="spellStart"/>
-            <w:r>
-              <w:rPr>
-                <w:rFonts w:ascii="Source Code Pro" w:hAnsi="Source Code Pro"/>
-                <w:color w:val="A9B7C6"/>
-                <w:sz w:val="21"/>
-              </w:rPr>
-              <w:t>mahout_input</w:t>
-            </w:r>
-            <w:proofErr w:type="spellEnd"/>
+              <w:t>hadoop fs -put /home/claire/IdeaProjects/GroupRec/DataResource/squareMatrix /claire/mahout_input</w:t>
+            </w:r>
           </w:p>
         </w:tc>
       </w:tr>
@@ -1837,19 +1568,15 @@
       <w:r>
         <w:t>对</w:t>
       </w:r>
-      <w:proofErr w:type="spellStart"/>
       <w:r>
         <w:t>hdfs</w:t>
       </w:r>
-      <w:proofErr w:type="spellEnd"/>
       <w:r>
         <w:t>上的</w:t>
       </w:r>
-      <w:proofErr w:type="spellStart"/>
       <w:r>
         <w:t>mahout_input</w:t>
       </w:r>
-      <w:proofErr w:type="spellEnd"/>
       <w:r>
         <w:t>文件进行谱聚类，保留控制台的输出</w:t>
       </w:r>
@@ -1903,97 +1630,7 @@
                 <w:color w:val="A9B7C6"/>
                 <w:sz w:val="21"/>
               </w:rPr>
-              <w:t xml:space="preserve">mahout </w:t>
-            </w:r>
-            <w:proofErr w:type="spellStart"/>
-            <w:r>
-              <w:rPr>
-                <w:rFonts w:ascii="Source Code Pro" w:hAnsi="Source Code Pro"/>
-                <w:color w:val="A9B7C6"/>
-                <w:sz w:val="21"/>
-              </w:rPr>
-              <w:t>spectralkmeans</w:t>
-            </w:r>
-            <w:proofErr w:type="spellEnd"/>
-            <w:r>
-              <w:rPr>
-                <w:rFonts w:ascii="Source Code Pro" w:hAnsi="Source Code Pro"/>
-                <w:color w:val="A9B7C6"/>
-                <w:sz w:val="21"/>
-              </w:rPr>
-              <w:t xml:space="preserve"> -</w:t>
-            </w:r>
-            <w:proofErr w:type="spellStart"/>
-            <w:r>
-              <w:rPr>
-                <w:rFonts w:ascii="Source Code Pro" w:hAnsi="Source Code Pro"/>
-                <w:color w:val="A9B7C6"/>
-                <w:sz w:val="21"/>
-              </w:rPr>
-              <w:t>i</w:t>
-            </w:r>
-            <w:proofErr w:type="spellEnd"/>
-            <w:r>
-              <w:rPr>
-                <w:rFonts w:ascii="Source Code Pro" w:hAnsi="Source Code Pro"/>
-                <w:color w:val="A9B7C6"/>
-                <w:sz w:val="21"/>
-              </w:rPr>
-              <w:t xml:space="preserve"> hdfs://localhost:9000/claire/mahout_input/squareMatrix -o /</w:t>
-            </w:r>
-            <w:proofErr w:type="spellStart"/>
-            <w:r>
-              <w:rPr>
-                <w:rFonts w:ascii="Source Code Pro" w:hAnsi="Source Code Pro"/>
-                <w:color w:val="A9B7C6"/>
-                <w:sz w:val="21"/>
-              </w:rPr>
-              <w:t>claire</w:t>
-            </w:r>
-            <w:proofErr w:type="spellEnd"/>
-            <w:r>
-              <w:rPr>
-                <w:rFonts w:ascii="Source Code Pro" w:hAnsi="Source Code Pro"/>
-                <w:color w:val="A9B7C6"/>
-                <w:sz w:val="21"/>
-              </w:rPr>
-              <w:t>/</w:t>
-            </w:r>
-            <w:proofErr w:type="spellStart"/>
-            <w:r>
-              <w:rPr>
-                <w:rFonts w:ascii="Source Code Pro" w:hAnsi="Source Code Pro"/>
-                <w:color w:val="A9B7C6"/>
-                <w:sz w:val="21"/>
-              </w:rPr>
-              <w:t>mahout_input</w:t>
-            </w:r>
-            <w:proofErr w:type="spellEnd"/>
-            <w:r>
-              <w:rPr>
-                <w:rFonts w:ascii="Source Code Pro" w:hAnsi="Source Code Pro"/>
-                <w:color w:val="A9B7C6"/>
-                <w:sz w:val="21"/>
-              </w:rPr>
-              <w:t>/clusterResultTest1000_20 -d 40025 -k 20 -x 100 &gt;&gt; /</w:t>
-            </w:r>
-            <w:proofErr w:type="spellStart"/>
-            <w:r>
-              <w:rPr>
-                <w:rFonts w:ascii="Source Code Pro" w:hAnsi="Source Code Pro"/>
-                <w:color w:val="A9B7C6"/>
-                <w:sz w:val="21"/>
-              </w:rPr>
-              <w:t>tmp</w:t>
-            </w:r>
-            <w:proofErr w:type="spellEnd"/>
-            <w:r>
-              <w:rPr>
-                <w:rFonts w:ascii="Source Code Pro" w:hAnsi="Source Code Pro"/>
-                <w:color w:val="A9B7C6"/>
-                <w:sz w:val="21"/>
-              </w:rPr>
-              <w:t>/thousand20.txt 2&gt;&amp;1 &amp;</w:t>
+              <w:t>mahout spectralkmeans -i hdfs://localhost:9000/claire/mahout_input/squareMatrix -o /claire/mahout_input/clusterResultTest1000_20 -d 40025 -k 20 -x 100 &gt;&gt; /tmp/thousand20.txt 2&gt;&amp;1 &amp;</w:t>
             </w:r>
           </w:p>
         </w:tc>
@@ -2024,8 +1661,6 @@
       <w:r>
         <w:t>squareMatrix</w:t>
       </w:r>
-      <w:bookmarkStart w:id="0" w:name="_GoBack"/>
-      <w:bookmarkEnd w:id="0"/>
       <w:r>
         <w:t>.txt</w:t>
       </w:r>
@@ -2107,25 +1742,7 @@
                 <w:color w:val="A9B7C6"/>
                 <w:sz w:val="21"/>
               </w:rPr>
-              <w:t xml:space="preserve">15/12/09 10:28:40 INFO </w:t>
-            </w:r>
-            <w:proofErr w:type="spellStart"/>
-            <w:r>
-              <w:rPr>
-                <w:rFonts w:ascii="Source Code Pro" w:hAnsi="Source Code Pro"/>
-                <w:color w:val="A9B7C6"/>
-                <w:sz w:val="21"/>
-              </w:rPr>
-              <w:t>SpectralKMeansDriver</w:t>
-            </w:r>
-            <w:proofErr w:type="spellEnd"/>
-            <w:r>
-              <w:rPr>
-                <w:rFonts w:ascii="Source Code Pro" w:hAnsi="Source Code Pro"/>
-                <w:color w:val="A9B7C6"/>
-                <w:sz w:val="21"/>
-              </w:rPr>
-              <w:t>: 38833: 18</w:t>
+              <w:t>15/12/09 10:28:40 INFO SpectralKMeansDriver: 38833: 18</w:t>
             </w:r>
           </w:p>
           <w:p>
@@ -2139,25 +1756,7 @@
                 <w:color w:val="A9B7C6"/>
                 <w:sz w:val="21"/>
               </w:rPr>
-              <w:t xml:space="preserve">15/12/09 10:28:40 INFO </w:t>
-            </w:r>
-            <w:proofErr w:type="spellStart"/>
-            <w:r>
-              <w:rPr>
-                <w:rFonts w:ascii="Source Code Pro" w:hAnsi="Source Code Pro"/>
-                <w:color w:val="A9B7C6"/>
-                <w:sz w:val="21"/>
-              </w:rPr>
-              <w:t>SpectralKMeansDriver</w:t>
-            </w:r>
-            <w:proofErr w:type="spellEnd"/>
-            <w:r>
-              <w:rPr>
-                <w:rFonts w:ascii="Source Code Pro" w:hAnsi="Source Code Pro"/>
-                <w:color w:val="A9B7C6"/>
-                <w:sz w:val="21"/>
-              </w:rPr>
-              <w:t>: 38834: 18</w:t>
+              <w:t>15/12/09 10:28:40 INFO SpectralKMeansDriver: 38834: 18</w:t>
             </w:r>
           </w:p>
           <w:p>
@@ -2171,25 +1770,7 @@
                 <w:color w:val="A9B7C6"/>
                 <w:sz w:val="21"/>
               </w:rPr>
-              <w:t xml:space="preserve">15/12/09 10:28:40 INFO </w:t>
-            </w:r>
-            <w:proofErr w:type="spellStart"/>
-            <w:r>
-              <w:rPr>
-                <w:rFonts w:ascii="Source Code Pro" w:hAnsi="Source Code Pro"/>
-                <w:color w:val="A9B7C6"/>
-                <w:sz w:val="21"/>
-              </w:rPr>
-              <w:t>SpectralKMeansDriver</w:t>
-            </w:r>
-            <w:proofErr w:type="spellEnd"/>
-            <w:r>
-              <w:rPr>
-                <w:rFonts w:ascii="Source Code Pro" w:hAnsi="Source Code Pro"/>
-                <w:color w:val="A9B7C6"/>
-                <w:sz w:val="21"/>
-              </w:rPr>
-              <w:t>: 38835: 18</w:t>
+              <w:t>15/12/09 10:28:40 INFO SpectralKMeansDriver: 38835: 18</w:t>
             </w:r>
           </w:p>
           <w:p>
@@ -2203,25 +1784,7 @@
                 <w:color w:val="A9B7C6"/>
                 <w:sz w:val="21"/>
               </w:rPr>
-              <w:t xml:space="preserve">15/12/09 10:28:40 INFO </w:t>
-            </w:r>
-            <w:proofErr w:type="spellStart"/>
-            <w:r>
-              <w:rPr>
-                <w:rFonts w:ascii="Source Code Pro" w:hAnsi="Source Code Pro"/>
-                <w:color w:val="A9B7C6"/>
-                <w:sz w:val="21"/>
-              </w:rPr>
-              <w:t>SpectralKMeansDriver</w:t>
-            </w:r>
-            <w:proofErr w:type="spellEnd"/>
-            <w:r>
-              <w:rPr>
-                <w:rFonts w:ascii="Source Code Pro" w:hAnsi="Source Code Pro"/>
-                <w:color w:val="A9B7C6"/>
-                <w:sz w:val="21"/>
-              </w:rPr>
-              <w:t>: 38836: 18</w:t>
+              <w:t>15/12/09 10:28:40 INFO SpectralKMeansDriver: 38836: 18</w:t>
             </w:r>
           </w:p>
           <w:p>
@@ -2235,25 +1798,7 @@
                 <w:color w:val="A9B7C6"/>
                 <w:sz w:val="21"/>
               </w:rPr>
-              <w:t xml:space="preserve">15/12/09 10:28:40 INFO </w:t>
-            </w:r>
-            <w:proofErr w:type="spellStart"/>
-            <w:r>
-              <w:rPr>
-                <w:rFonts w:ascii="Source Code Pro" w:hAnsi="Source Code Pro"/>
-                <w:color w:val="A9B7C6"/>
-                <w:sz w:val="21"/>
-              </w:rPr>
-              <w:t>SpectralKMeansDriver</w:t>
-            </w:r>
-            <w:proofErr w:type="spellEnd"/>
-            <w:r>
-              <w:rPr>
-                <w:rFonts w:ascii="Source Code Pro" w:hAnsi="Source Code Pro"/>
-                <w:color w:val="A9B7C6"/>
-                <w:sz w:val="21"/>
-              </w:rPr>
-              <w:t>: 38837: 14</w:t>
+              <w:t>15/12/09 10:28:40 INFO SpectralKMeansDriver: 38837: 14</w:t>
             </w:r>
           </w:p>
           <w:p>
@@ -2267,25 +1812,7 @@
                 <w:color w:val="A9B7C6"/>
                 <w:sz w:val="21"/>
               </w:rPr>
-              <w:t xml:space="preserve">15/12/09 10:28:40 INFO </w:t>
-            </w:r>
-            <w:proofErr w:type="spellStart"/>
-            <w:r>
-              <w:rPr>
-                <w:rFonts w:ascii="Source Code Pro" w:hAnsi="Source Code Pro"/>
-                <w:color w:val="A9B7C6"/>
-                <w:sz w:val="21"/>
-              </w:rPr>
-              <w:t>SpectralKMeansDriver</w:t>
-            </w:r>
-            <w:proofErr w:type="spellEnd"/>
-            <w:r>
-              <w:rPr>
-                <w:rFonts w:ascii="Source Code Pro" w:hAnsi="Source Code Pro"/>
-                <w:color w:val="A9B7C6"/>
-                <w:sz w:val="21"/>
-              </w:rPr>
-              <w:t>: 38838: 14</w:t>
+              <w:t>15/12/09 10:28:40 INFO SpectralKMeansDriver: 38838: 14</w:t>
             </w:r>
           </w:p>
           <w:p>
@@ -2300,25 +1827,7 @@
                 <w:color w:val="A9B7C6"/>
                 <w:sz w:val="21"/>
               </w:rPr>
-              <w:t xml:space="preserve">15/12/09 10:28:40 INFO </w:t>
-            </w:r>
-            <w:proofErr w:type="spellStart"/>
-            <w:r>
-              <w:rPr>
-                <w:rFonts w:ascii="Source Code Pro" w:hAnsi="Source Code Pro"/>
-                <w:color w:val="A9B7C6"/>
-                <w:sz w:val="21"/>
-              </w:rPr>
-              <w:t>SpectralKMeansDriver</w:t>
-            </w:r>
-            <w:proofErr w:type="spellEnd"/>
-            <w:r>
-              <w:rPr>
-                <w:rFonts w:ascii="Source Code Pro" w:hAnsi="Source Code Pro"/>
-                <w:color w:val="A9B7C6"/>
-                <w:sz w:val="21"/>
-              </w:rPr>
-              <w:t>: 38839: 14</w:t>
+              <w:t>15/12/09 10:28:40 INFO SpectralKMeansDriver: 38839: 14</w:t>
             </w:r>
           </w:p>
         </w:tc>
@@ -2419,14 +1928,12 @@
         </w:rPr>
         <w:t>reprocessing/</w:t>
       </w:r>
-      <w:proofErr w:type="spellStart"/>
       <w:r>
         <w:rPr>
           <w:rFonts w:eastAsiaTheme="minorEastAsia"/>
         </w:rPr>
         <w:t>DurationComputing</w:t>
       </w:r>
-      <w:proofErr w:type="spellEnd"/>
     </w:p>
     <w:p>
       <w:pPr>
@@ -2457,19 +1964,11 @@
         </w:rPr>
         <w:t>：利用</w:t>
       </w:r>
-      <w:proofErr w:type="spellStart"/>
       <w:r>
         <w:rPr>
           <w:rFonts w:eastAsiaTheme="minorEastAsia" w:hint="eastAsia"/>
         </w:rPr>
-        <w:t>GoogleMap</w:t>
-      </w:r>
-      <w:proofErr w:type="spellEnd"/>
-      <w:r>
-        <w:rPr>
-          <w:rFonts w:eastAsiaTheme="minorEastAsia" w:hint="eastAsia"/>
-        </w:rPr>
-        <w:t xml:space="preserve"> API</w:t>
+        <w:t>GoogleMap API</w:t>
       </w:r>
       <w:r>
         <w:rPr>
@@ -2669,20 +2168,12 @@
           <w:rFonts w:eastAsiaTheme="minorEastAsia"/>
         </w:rPr>
       </w:pPr>
-      <w:proofErr w:type="spellStart"/>
       <w:r>
         <w:rPr>
           <w:rFonts w:eastAsiaTheme="minorEastAsia" w:hint="eastAsia"/>
         </w:rPr>
         <w:lastRenderedPageBreak/>
-        <w:t>GoogleMap</w:t>
-      </w:r>
-      <w:proofErr w:type="spellEnd"/>
-      <w:r>
-        <w:rPr>
-          <w:rFonts w:eastAsiaTheme="minorEastAsia" w:hint="eastAsia"/>
-        </w:rPr>
-        <w:t xml:space="preserve"> Call</w:t>
+        <w:t>GoogleMap Call</w:t>
       </w:r>
       <w:r>
         <w:rPr>
@@ -2756,14 +2247,114 @@
         </w:rPr>
         <w:t>：</w:t>
       </w:r>
-      <w:proofErr w:type="spellStart"/>
       <w:r>
         <w:rPr>
           <w:rFonts w:eastAsiaTheme="minorEastAsia" w:hint="eastAsia"/>
         </w:rPr>
         <w:t>durationList</w:t>
       </w:r>
-      <w:proofErr w:type="spellEnd"/>
+    </w:p>
+    <w:p>
+      <w:pPr>
+        <w:pStyle w:val="1"/>
+        <w:ind w:left="0" w:firstLine="562"/>
+        <w:rPr>
+          <w:rFonts w:eastAsiaTheme="minorEastAsia"/>
+        </w:rPr>
+      </w:pPr>
+      <w:r>
+        <w:rPr>
+          <w:rFonts w:eastAsiaTheme="minorEastAsia" w:hint="eastAsia"/>
+        </w:rPr>
+        <w:t>gMST</w:t>
+      </w:r>
+    </w:p>
+    <w:p>
+      <w:pPr>
+        <w:pStyle w:val="Textbody"/>
+        <w:numPr>
+          <w:ilvl w:val="0"/>
+          <w:numId w:val="10"/>
+        </w:numPr>
+        <w:rPr>
+          <w:rFonts w:eastAsiaTheme="minorEastAsia"/>
+        </w:rPr>
+      </w:pPr>
+      <w:r>
+        <w:rPr>
+          <w:rFonts w:eastAsiaTheme="minorEastAsia" w:hint="eastAsia"/>
+        </w:rPr>
+        <w:t>Util</w:t>
+      </w:r>
+    </w:p>
+    <w:p>
+      <w:pPr>
+        <w:pStyle w:val="Textbody"/>
+        <w:spacing w:line="240" w:lineRule="auto"/>
+      </w:pPr>
+      <w:r>
+        <w:object w:dxaOrig="12945" w:dyaOrig="10095">
+          <v:shapetype id="_x0000_t75" coordsize="21600,21600" o:spt="75" o:preferrelative="t" path="m@4@5l@4@11@9@11@9@5xe" filled="f" stroked="f">
+            <v:stroke joinstyle="miter"/>
+            <v:formulas>
+              <v:f eqn="if lineDrawn pixelLineWidth 0"/>
+              <v:f eqn="sum @0 1 0"/>
+              <v:f eqn="sum 0 0 @1"/>
+              <v:f eqn="prod @2 1 2"/>
+              <v:f eqn="prod @3 21600 pixelWidth"/>
+              <v:f eqn="prod @3 21600 pixelHeight"/>
+              <v:f eqn="sum @0 0 1"/>
+              <v:f eqn="prod @6 1 2"/>
+              <v:f eqn="prod @7 21600 pixelWidth"/>
+              <v:f eqn="sum @8 21600 0"/>
+              <v:f eqn="prod @7 21600 pixelHeight"/>
+              <v:f eqn="sum @10 21600 0"/>
+            </v:formulas>
+            <v:path o:extrusionok="f" gradientshapeok="t" o:connecttype="rect"/>
+            <o:lock v:ext="edit" aspectratio="t"/>
+          </v:shapetype>
+          <v:shape id="_x0000_i1025" type="#_x0000_t75" style="width:415pt;height:323.3pt" o:ole="">
+            <v:imagedata r:id="rId7" o:title=""/>
+          </v:shape>
+          <o:OLEObject Type="Embed" ProgID="Visio.Drawing.15" ShapeID="_x0000_i1025" DrawAspect="Content" ObjectID="_1515935061" r:id="rId8"/>
+        </w:object>
+      </w:r>
+    </w:p>
+    <w:p>
+      <w:pPr>
+        <w:pStyle w:val="Textbody"/>
+        <w:spacing w:line="240" w:lineRule="auto"/>
+      </w:pPr>
+      <w:bookmarkStart w:id="0" w:name="_GoBack"/>
+      <w:bookmarkEnd w:id="0"/>
+    </w:p>
+    <w:p>
+      <w:pPr>
+        <w:pStyle w:val="Textbody"/>
+        <w:spacing w:line="240" w:lineRule="auto"/>
+      </w:pPr>
+    </w:p>
+    <w:p>
+      <w:pPr>
+        <w:pStyle w:val="Textbody"/>
+      </w:pPr>
+    </w:p>
+    <w:p>
+      <w:pPr>
+        <w:pStyle w:val="Textbody"/>
+        <w:rPr>
+          <w:rFonts w:eastAsiaTheme="minorEastAsia" w:hint="eastAsia"/>
+        </w:rPr>
+      </w:pPr>
+    </w:p>
+    <w:p>
+      <w:pPr>
+        <w:pStyle w:val="Textbody"/>
+        <w:ind w:left="992" w:firstLine="0"/>
+        <w:rPr>
+          <w:rFonts w:eastAsiaTheme="minorEastAsia"/>
+        </w:rPr>
+      </w:pPr>
     </w:p>
     <w:sectPr>
       <w:pgSz w:w="11906" w:h="16838"/>
@@ -2776,6 +2367,56 @@
 </w:document>
 </file>
 
+<file path=word/endnotes.xml><?xml version="1.0" encoding="utf-8"?>
+<w:endnotes xmlns:wpc="http://schemas.microsoft.com/office/word/2010/wordprocessingCanvas" xmlns:mc="http://schemas.openxmlformats.org/markup-compatibility/2006" xmlns:o="urn:schemas-microsoft-com:office:office" xmlns:r="http://schemas.openxmlformats.org/officeDocument/2006/relationships" xmlns:m="http://schemas.openxmlformats.org/officeDocument/2006/math" xmlns:v="urn:schemas-microsoft-com:vml" xmlns:wp14="http://schemas.microsoft.com/office/word/2010/wordprocessingDrawing" xmlns:wp="http://schemas.openxmlformats.org/drawingml/2006/wordprocessingDrawing" xmlns:w10="urn:schemas-microsoft-com:office:word" xmlns:w="http://schemas.openxmlformats.org/wordprocessingml/2006/main" xmlns:w14="http://schemas.microsoft.com/office/word/2010/wordml" xmlns:w15="http://schemas.microsoft.com/office/word/2012/wordml" xmlns:wpg="http://schemas.microsoft.com/office/word/2010/wordprocessingGroup" xmlns:wpi="http://schemas.microsoft.com/office/word/2010/wordprocessingInk" xmlns:wne="http://schemas.microsoft.com/office/word/2006/wordml" xmlns:wps="http://schemas.microsoft.com/office/word/2010/wordprocessingShape" mc:Ignorable="w14 w15 wp14">
+  <w:endnote w:type="separator" w:id="-1">
+    <w:p>
+      <w:pPr>
+        <w:spacing w:line="240" w:lineRule="auto"/>
+      </w:pPr>
+      <w:r>
+        <w:separator/>
+      </w:r>
+    </w:p>
+  </w:endnote>
+  <w:endnote w:type="continuationSeparator" w:id="0">
+    <w:p>
+      <w:pPr>
+        <w:spacing w:line="240" w:lineRule="auto"/>
+      </w:pPr>
+      <w:r>
+        <w:continuationSeparator/>
+      </w:r>
+    </w:p>
+  </w:endnote>
+</w:endnotes>
+</file>
+
+<file path=word/footnotes.xml><?xml version="1.0" encoding="utf-8"?>
+<w:footnotes xmlns:wpc="http://schemas.microsoft.com/office/word/2010/wordprocessingCanvas" xmlns:mc="http://schemas.openxmlformats.org/markup-compatibility/2006" xmlns:o="urn:schemas-microsoft-com:office:office" xmlns:r="http://schemas.openxmlformats.org/officeDocument/2006/relationships" xmlns:m="http://schemas.openxmlformats.org/officeDocument/2006/math" xmlns:v="urn:schemas-microsoft-com:vml" xmlns:wp14="http://schemas.microsoft.com/office/word/2010/wordprocessingDrawing" xmlns:wp="http://schemas.openxmlformats.org/drawingml/2006/wordprocessingDrawing" xmlns:w10="urn:schemas-microsoft-com:office:word" xmlns:w="http://schemas.openxmlformats.org/wordprocessingml/2006/main" xmlns:w14="http://schemas.microsoft.com/office/word/2010/wordml" xmlns:w15="http://schemas.microsoft.com/office/word/2012/wordml" xmlns:wpg="http://schemas.microsoft.com/office/word/2010/wordprocessingGroup" xmlns:wpi="http://schemas.microsoft.com/office/word/2010/wordprocessingInk" xmlns:wne="http://schemas.microsoft.com/office/word/2006/wordml" xmlns:wps="http://schemas.microsoft.com/office/word/2010/wordprocessingShape" mc:Ignorable="w14 w15 wp14">
+  <w:footnote w:type="separator" w:id="-1">
+    <w:p>
+      <w:pPr>
+        <w:spacing w:line="240" w:lineRule="auto"/>
+      </w:pPr>
+      <w:r>
+        <w:separator/>
+      </w:r>
+    </w:p>
+  </w:footnote>
+  <w:footnote w:type="continuationSeparator" w:id="0">
+    <w:p>
+      <w:pPr>
+        <w:spacing w:line="240" w:lineRule="auto"/>
+      </w:pPr>
+      <w:r>
+        <w:continuationSeparator/>
+      </w:r>
+    </w:p>
+  </w:footnote>
+</w:footnotes>
+</file>
+
 <file path=word/numbering.xml><?xml version="1.0" encoding="utf-8"?>
 <w:numbering xmlns:wpc="http://schemas.microsoft.com/office/word/2010/wordprocessingCanvas" xmlns:mc="http://schemas.openxmlformats.org/markup-compatibility/2006" xmlns:o="urn:schemas-microsoft-com:office:office" xmlns:r="http://schemas.openxmlformats.org/officeDocument/2006/relationships" xmlns:m="http://schemas.openxmlformats.org/officeDocument/2006/math" xmlns:v="urn:schemas-microsoft-com:vml" xmlns:wp14="http://schemas.microsoft.com/office/word/2010/wordprocessingDrawing" xmlns:wp="http://schemas.openxmlformats.org/drawingml/2006/wordprocessingDrawing" xmlns:w10="urn:schemas-microsoft-com:office:word" xmlns:w="http://schemas.openxmlformats.org/wordprocessingml/2006/main" xmlns:w14="http://schemas.microsoft.com/office/word/2010/wordml" xmlns:w15="http://schemas.microsoft.com/office/word/2012/wordml" xmlns:wpg="http://schemas.microsoft.com/office/word/2010/wordprocessingGroup" xmlns:wpi="http://schemas.microsoft.com/office/word/2010/wordprocessingInk" xmlns:wne="http://schemas.microsoft.com/office/word/2006/wordml" xmlns:wps="http://schemas.microsoft.com/office/word/2010/wordprocessingShape" mc:Ignorable="w14 w15 wp14">
   <w:abstractNum w:abstractNumId="0" w15:restartNumberingAfterBreak="0">
@@ -3523,6 +3164,178 @@
       <w:lvlJc w:val="left"/>
       <w:pPr>
         <w:ind w:left="1559" w:hanging="1559"/>
+      </w:pPr>
+    </w:lvl>
+  </w:abstractNum>
+  <w:abstractNum w:abstractNumId="8" w15:restartNumberingAfterBreak="0">
+    <w:nsid w:val="5AD32B26"/>
+    <w:multiLevelType w:val="multilevel"/>
+    <w:tmpl w:val="0409001D"/>
+    <w:lvl w:ilvl="0">
+      <w:start w:val="1"/>
+      <w:numFmt w:val="decimal"/>
+      <w:lvlText w:val="%1"/>
+      <w:lvlJc w:val="left"/>
+      <w:pPr>
+        <w:ind w:left="425" w:hanging="425"/>
+      </w:pPr>
+    </w:lvl>
+    <w:lvl w:ilvl="1">
+      <w:start w:val="1"/>
+      <w:numFmt w:val="decimal"/>
+      <w:lvlText w:val="%1.%2"/>
+      <w:lvlJc w:val="left"/>
+      <w:pPr>
+        <w:ind w:left="992" w:hanging="567"/>
+      </w:pPr>
+    </w:lvl>
+    <w:lvl w:ilvl="2">
+      <w:start w:val="1"/>
+      <w:numFmt w:val="decimal"/>
+      <w:lvlText w:val="%1.%2.%3"/>
+      <w:lvlJc w:val="left"/>
+      <w:pPr>
+        <w:ind w:left="1418" w:hanging="567"/>
+      </w:pPr>
+    </w:lvl>
+    <w:lvl w:ilvl="3">
+      <w:start w:val="1"/>
+      <w:numFmt w:val="decimal"/>
+      <w:lvlText w:val="%1.%2.%3.%4"/>
+      <w:lvlJc w:val="left"/>
+      <w:pPr>
+        <w:ind w:left="1984" w:hanging="708"/>
+      </w:pPr>
+    </w:lvl>
+    <w:lvl w:ilvl="4">
+      <w:start w:val="1"/>
+      <w:numFmt w:val="decimal"/>
+      <w:lvlText w:val="%1.%2.%3.%4.%5"/>
+      <w:lvlJc w:val="left"/>
+      <w:pPr>
+        <w:ind w:left="2551" w:hanging="850"/>
+      </w:pPr>
+    </w:lvl>
+    <w:lvl w:ilvl="5">
+      <w:start w:val="1"/>
+      <w:numFmt w:val="decimal"/>
+      <w:lvlText w:val="%1.%2.%3.%4.%5.%6"/>
+      <w:lvlJc w:val="left"/>
+      <w:pPr>
+        <w:ind w:left="3260" w:hanging="1134"/>
+      </w:pPr>
+    </w:lvl>
+    <w:lvl w:ilvl="6">
+      <w:start w:val="1"/>
+      <w:numFmt w:val="decimal"/>
+      <w:lvlText w:val="%1.%2.%3.%4.%5.%6.%7"/>
+      <w:lvlJc w:val="left"/>
+      <w:pPr>
+        <w:ind w:left="3827" w:hanging="1276"/>
+      </w:pPr>
+    </w:lvl>
+    <w:lvl w:ilvl="7">
+      <w:start w:val="1"/>
+      <w:numFmt w:val="decimal"/>
+      <w:lvlText w:val="%1.%2.%3.%4.%5.%6.%7.%8"/>
+      <w:lvlJc w:val="left"/>
+      <w:pPr>
+        <w:ind w:left="4394" w:hanging="1418"/>
+      </w:pPr>
+    </w:lvl>
+    <w:lvl w:ilvl="8">
+      <w:start w:val="1"/>
+      <w:numFmt w:val="decimal"/>
+      <w:lvlText w:val="%1.%2.%3.%4.%5.%6.%7.%8.%9"/>
+      <w:lvlJc w:val="left"/>
+      <w:pPr>
+        <w:ind w:left="5102" w:hanging="1700"/>
+      </w:pPr>
+    </w:lvl>
+  </w:abstractNum>
+  <w:abstractNum w:abstractNumId="9" w15:restartNumberingAfterBreak="0">
+    <w:nsid w:val="66312BEB"/>
+    <w:multiLevelType w:val="multilevel"/>
+    <w:tmpl w:val="0409001D"/>
+    <w:lvl w:ilvl="0">
+      <w:start w:val="1"/>
+      <w:numFmt w:val="decimal"/>
+      <w:lvlText w:val="%1"/>
+      <w:lvlJc w:val="left"/>
+      <w:pPr>
+        <w:ind w:left="425" w:hanging="425"/>
+      </w:pPr>
+    </w:lvl>
+    <w:lvl w:ilvl="1">
+      <w:start w:val="1"/>
+      <w:numFmt w:val="decimal"/>
+      <w:lvlText w:val="%1.%2"/>
+      <w:lvlJc w:val="left"/>
+      <w:pPr>
+        <w:ind w:left="992" w:hanging="567"/>
+      </w:pPr>
+    </w:lvl>
+    <w:lvl w:ilvl="2">
+      <w:start w:val="1"/>
+      <w:numFmt w:val="decimal"/>
+      <w:lvlText w:val="%1.%2.%3"/>
+      <w:lvlJc w:val="left"/>
+      <w:pPr>
+        <w:ind w:left="1418" w:hanging="567"/>
+      </w:pPr>
+    </w:lvl>
+    <w:lvl w:ilvl="3">
+      <w:start w:val="1"/>
+      <w:numFmt w:val="decimal"/>
+      <w:lvlText w:val="%1.%2.%3.%4"/>
+      <w:lvlJc w:val="left"/>
+      <w:pPr>
+        <w:ind w:left="1984" w:hanging="708"/>
+      </w:pPr>
+    </w:lvl>
+    <w:lvl w:ilvl="4">
+      <w:start w:val="1"/>
+      <w:numFmt w:val="decimal"/>
+      <w:lvlText w:val="%1.%2.%3.%4.%5"/>
+      <w:lvlJc w:val="left"/>
+      <w:pPr>
+        <w:ind w:left="2551" w:hanging="850"/>
+      </w:pPr>
+    </w:lvl>
+    <w:lvl w:ilvl="5">
+      <w:start w:val="1"/>
+      <w:numFmt w:val="decimal"/>
+      <w:lvlText w:val="%1.%2.%3.%4.%5.%6"/>
+      <w:lvlJc w:val="left"/>
+      <w:pPr>
+        <w:ind w:left="3260" w:hanging="1134"/>
+      </w:pPr>
+    </w:lvl>
+    <w:lvl w:ilvl="6">
+      <w:start w:val="1"/>
+      <w:numFmt w:val="decimal"/>
+      <w:lvlText w:val="%1.%2.%3.%4.%5.%6.%7"/>
+      <w:lvlJc w:val="left"/>
+      <w:pPr>
+        <w:ind w:left="3827" w:hanging="1276"/>
+      </w:pPr>
+    </w:lvl>
+    <w:lvl w:ilvl="7">
+      <w:start w:val="1"/>
+      <w:numFmt w:val="decimal"/>
+      <w:lvlText w:val="%1.%2.%3.%4.%5.%6.%7.%8"/>
+      <w:lvlJc w:val="left"/>
+      <w:pPr>
+        <w:ind w:left="4394" w:hanging="1418"/>
+      </w:pPr>
+    </w:lvl>
+    <w:lvl w:ilvl="8">
+      <w:start w:val="1"/>
+      <w:numFmt w:val="decimal"/>
+      <w:lvlText w:val="%1.%2.%3.%4.%5.%6.%7.%8.%9"/>
+      <w:lvlJc w:val="left"/>
+      <w:pPr>
+        <w:ind w:left="5102" w:hanging="1700"/>
       </w:pPr>
     </w:lvl>
   </w:abstractNum>
@@ -3549,6 +3362,12 @@
   </w:num>
   <w:num w:numId="8">
     <w:abstractNumId w:val="0"/>
+  </w:num>
+  <w:num w:numId="9">
+    <w:abstractNumId w:val="9"/>
+  </w:num>
+  <w:num w:numId="10">
+    <w:abstractNumId w:val="8"/>
   </w:num>
 </w:numbering>
 </file>
@@ -4120,6 +3939,74 @@
       <w:suppressLineNumbers/>
     </w:pPr>
   </w:style>
+  <w:style w:type="paragraph" w:styleId="a6">
+    <w:name w:val="header"/>
+    <w:basedOn w:val="a"/>
+    <w:link w:val="Char"/>
+    <w:uiPriority w:val="99"/>
+    <w:unhideWhenUsed/>
+    <w:rsid w:val="006B2534"/>
+    <w:pPr>
+      <w:tabs>
+        <w:tab w:val="clear" w:pos="420"/>
+        <w:tab w:val="center" w:pos="4320"/>
+        <w:tab w:val="right" w:pos="8640"/>
+      </w:tabs>
+      <w:spacing w:line="240" w:lineRule="auto"/>
+    </w:pPr>
+  </w:style>
+  <w:style w:type="character" w:customStyle="1" w:styleId="Char">
+    <w:name w:val="页眉 Char"/>
+    <w:basedOn w:val="a0"/>
+    <w:link w:val="a6"/>
+    <w:uiPriority w:val="99"/>
+    <w:rsid w:val="006B2534"/>
+    <w:rPr>
+      <w:rFonts w:ascii="Calibri" w:eastAsia="WenQuanYi Zen Hei" w:hAnsi="Calibri"/>
+    </w:rPr>
+  </w:style>
+  <w:style w:type="paragraph" w:styleId="a7">
+    <w:name w:val="footer"/>
+    <w:basedOn w:val="a"/>
+    <w:link w:val="Char0"/>
+    <w:uiPriority w:val="99"/>
+    <w:unhideWhenUsed/>
+    <w:rsid w:val="006B2534"/>
+    <w:pPr>
+      <w:tabs>
+        <w:tab w:val="clear" w:pos="420"/>
+        <w:tab w:val="center" w:pos="4320"/>
+        <w:tab w:val="right" w:pos="8640"/>
+      </w:tabs>
+      <w:spacing w:line="240" w:lineRule="auto"/>
+    </w:pPr>
+  </w:style>
+  <w:style w:type="character" w:customStyle="1" w:styleId="Char0">
+    <w:name w:val="页脚 Char"/>
+    <w:basedOn w:val="a0"/>
+    <w:link w:val="a7"/>
+    <w:uiPriority w:val="99"/>
+    <w:rsid w:val="006B2534"/>
+    <w:rPr>
+      <w:rFonts w:ascii="Calibri" w:eastAsia="WenQuanYi Zen Hei" w:hAnsi="Calibri"/>
+    </w:rPr>
+  </w:style>
+  <w:style w:type="table" w:styleId="a8">
+    <w:name w:val="Table Grid"/>
+    <w:basedOn w:val="a1"/>
+    <w:uiPriority w:val="39"/>
+    <w:rsid w:val="0014338D"/>
+    <w:tblPr>
+      <w:tblBorders>
+        <w:top w:val="single" w:sz="4" w:space="0" w:color="auto"/>
+        <w:left w:val="single" w:sz="4" w:space="0" w:color="auto"/>
+        <w:bottom w:val="single" w:sz="4" w:space="0" w:color="auto"/>
+        <w:right w:val="single" w:sz="4" w:space="0" w:color="auto"/>
+        <w:insideH w:val="single" w:sz="4" w:space="0" w:color="auto"/>
+        <w:insideV w:val="single" w:sz="4" w:space="0" w:color="auto"/>
+      </w:tblBorders>
+    </w:tblPr>
+  </w:style>
 </w:styles>
 </file>
 

</xml_diff>